<commit_message>
added comment about XBMC
</commit_message>
<xml_diff>
--- a/documents/vga_manual.docx
+++ b/documents/vga_manual.docx
@@ -215,8 +215,6 @@
       <w:r>
         <w:t xml:space="preserve"> For contact about this document and/or the databases: info@fenlogic.com.</w:t>
       </w:r>
-      <w:bookmarkStart w:id="0" w:name="_GoBack"/>
-      <w:bookmarkEnd w:id="0"/>
     </w:p>
     <w:p>
       <w:pPr>
@@ -1073,25 +1071,45 @@
     </w:p>
     <w:p>
       <w:r>
-        <w:t xml:space="preserve">Ultimately yes. At the moment the drivers for two independent screens are under development. (In the demo video we cheated a bit). </w:t>
+        <w:t xml:space="preserve">Ultimately yes. At the moment the drivers for two independent screens are under development. (In the demo video we cheated a bit). . Running two screens (or three with the DSI screen?) will use up a lot of SDRAM bandwidth and not all resolutions on all screens will be possible. </w:t>
+      </w:r>
+    </w:p>
+    <w:p>
+      <w:pPr>
+        <w:keepNext/>
+        <w:spacing w:before="120"/>
+        <w:contextualSpacing w:val="0"/>
+        <w:rPr>
+          <w:b/>
+          <w:i/>
+        </w:rPr>
+      </w:pPr>
+      <w:r>
+        <w:rPr>
+          <w:b/>
+          <w:i/>
+        </w:rPr>
+        <w:t>Will it work for XBMC</w:t>
+      </w:r>
+      <w:r>
+        <w:rPr>
+          <w:b/>
+          <w:i/>
+        </w:rPr>
+        <w:t>?</w:t>
+      </w:r>
+    </w:p>
+    <w:p>
+      <w:r>
+        <w:t xml:space="preserve">Yes, I have been told the change are already </w:t>
+      </w:r>
+      <w:bookmarkStart w:id="0" w:name="_GoBack"/>
+      <w:bookmarkEnd w:id="0"/>
+      <w:r>
+        <w:t>in the latest release</w:t>
       </w:r>
       <w:r>
         <w:t xml:space="preserve">. </w:t>
-      </w:r>
-      <w:r>
-        <w:t>R</w:t>
-      </w:r>
-      <w:r>
-        <w:t xml:space="preserve">unning two screens </w:t>
-      </w:r>
-      <w:r>
-        <w:t xml:space="preserve">(or three with the DSI screen?) will use up a lot of </w:t>
-      </w:r>
-      <w:r>
-        <w:t>SDRAM bandwidth</w:t>
-      </w:r>
-      <w:r>
-        <w:t xml:space="preserve"> and not all resolutions on all screens will be possible. </w:t>
       </w:r>
     </w:p>
     <w:p>
@@ -5715,7 +5733,7 @@
       <w:rPr>
         <w:noProof/>
       </w:rPr>
-      <w:t>1</w:t>
+      <w:t>6</w:t>
     </w:r>
     <w:r>
       <w:rPr>
@@ -6903,7 +6921,7 @@
 </file>
 
 <file path=customXml/itemProps1.xml><?xml version="1.0" encoding="utf-8"?>
-<ds:datastoreItem xmlns:ds="http://schemas.openxmlformats.org/officeDocument/2006/customXml" ds:itemID="{9B9D85C7-2137-41FD-A794-47BF48638338}">
+<ds:datastoreItem xmlns:ds="http://schemas.openxmlformats.org/officeDocument/2006/customXml" ds:itemID="{6ACA39BA-2024-445B-B5EE-79F7325CFC47}">
   <ds:schemaRefs>
     <ds:schemaRef ds:uri="http://schemas.openxmlformats.org/officeDocument/2006/bibliography"/>
   </ds:schemaRefs>

</xml_diff>

<commit_message>
For installation now referring to the Raspberry-Pi website
Installation text removed as Raspberry-Pi development has moved on.
Now referring to the Raspberry-Pi website: https://www.raspberrypi.org/forums/viewtopic.php?f=91&t=94424&start=125#p657497
</commit_message>
<xml_diff>
--- a/documents/vga_manual.docx
+++ b/documents/vga_manual.docx
@@ -189,15 +189,7 @@
         <w:t>All I ask is that the original designer (Fen Logic Ltd.) gets mentioned in any direct or indirect copies of this work.</w:t>
       </w:r>
       <w:r>
-        <w:t xml:space="preserve"> Note that the GPLv3 mentions: "The GNU General Public License is a free, </w:t>
-      </w:r>
-      <w:proofErr w:type="spellStart"/>
-      <w:r>
-        <w:t>copyleft</w:t>
-      </w:r>
-      <w:proofErr w:type="spellEnd"/>
-      <w:r>
-        <w:t xml:space="preserve"> license for software </w:t>
+        <w:t xml:space="preserve"> Note that the GPLv3 mentions: "The GNU General Public License is a free, copyleft license for software </w:t>
       </w:r>
       <w:r>
         <w:rPr>
@@ -422,15 +414,7 @@
         <w:t xml:space="preserve">All the data is </w:t>
       </w:r>
       <w:r>
-        <w:t xml:space="preserve">in the public domain at </w:t>
-      </w:r>
-      <w:proofErr w:type="spellStart"/>
-      <w:r>
-        <w:t>Github</w:t>
-      </w:r>
-      <w:proofErr w:type="spellEnd"/>
-      <w:r>
-        <w:t>:</w:t>
+        <w:t>in the public domain at Github:</w:t>
       </w:r>
       <w:r>
         <w:t xml:space="preserve"> </w:t>
@@ -569,22 +553,12 @@
           <w:numId w:val="2"/>
         </w:numPr>
       </w:pPr>
-      <w:proofErr w:type="spellStart"/>
-      <w:r>
-        <w:t>design_data</w:t>
-      </w:r>
-      <w:proofErr w:type="spellEnd"/>
-      <w:r>
-        <w:t>/</w:t>
-      </w:r>
-      <w:r>
-        <w:t>schematic/</w:t>
-      </w:r>
-      <w:proofErr w:type="spellStart"/>
-      <w:r>
-        <w:t>vga.opj</w:t>
-      </w:r>
-      <w:proofErr w:type="spellEnd"/>
+      <w:r>
+        <w:t>design_data/</w:t>
+      </w:r>
+      <w:r>
+        <w:t>schematic/vga.opj</w:t>
+      </w:r>
       <w:r>
         <w:br/>
         <w:t>Cadence 16.6 project file</w:t>
@@ -598,22 +572,12 @@
           <w:numId w:val="2"/>
         </w:numPr>
       </w:pPr>
-      <w:proofErr w:type="spellStart"/>
-      <w:r>
-        <w:t>design_data</w:t>
-      </w:r>
-      <w:proofErr w:type="spellEnd"/>
-      <w:r>
-        <w:t>/</w:t>
-      </w:r>
-      <w:r>
-        <w:t>schematic/</w:t>
-      </w:r>
-      <w:proofErr w:type="spellStart"/>
-      <w:r>
-        <w:t>vga.dsn</w:t>
-      </w:r>
-      <w:proofErr w:type="spellEnd"/>
+      <w:r>
+        <w:t>design_data/</w:t>
+      </w:r>
+      <w:r>
+        <w:t>schematic/vga.dsn</w:t>
+      </w:r>
       <w:r>
         <w:br/>
         <w:t xml:space="preserve">Cadence 16.6 </w:t>
@@ -633,27 +597,15 @@
           <w:numId w:val="2"/>
         </w:numPr>
       </w:pPr>
-      <w:proofErr w:type="spellStart"/>
-      <w:r>
-        <w:t>design_data</w:t>
-      </w:r>
-      <w:proofErr w:type="spellEnd"/>
-      <w:r>
-        <w:t>/</w:t>
+      <w:r>
+        <w:t>design_data/</w:t>
       </w:r>
       <w:r>
         <w:t>schematic/vga.gif</w:t>
       </w:r>
       <w:r>
         <w:br/>
-      </w:r>
-      <w:proofErr w:type="spellStart"/>
-      <w:r>
-        <w:t>Screendump</w:t>
-      </w:r>
-      <w:proofErr w:type="spellEnd"/>
-      <w:r>
-        <w:t xml:space="preserve"> of schematic.</w:t>
+        <w:t>Screendump of schematic.</w:t>
       </w:r>
     </w:p>
     <w:p>
@@ -664,27 +616,9 @@
           <w:numId w:val="2"/>
         </w:numPr>
       </w:pPr>
-      <w:proofErr w:type="spellStart"/>
-      <w:r>
-        <w:t>design_data</w:t>
-      </w:r>
-      <w:proofErr w:type="spellEnd"/>
-      <w:r>
-        <w:t>/</w:t>
-      </w:r>
-      <w:proofErr w:type="spellStart"/>
-      <w:r>
-        <w:t>pcb</w:t>
-      </w:r>
-      <w:proofErr w:type="spellEnd"/>
-      <w:r>
-        <w:t>/</w:t>
-      </w:r>
-      <w:proofErr w:type="spellStart"/>
-      <w:r>
-        <w:t>VGA.pcb</w:t>
-      </w:r>
-      <w:proofErr w:type="spellEnd"/>
+      <w:r>
+        <w:t>design_data/pcb/VGA.pcb</w:t>
+      </w:r>
       <w:r>
         <w:br/>
         <w:t>Pads 9.4 PCB database</w:t>
@@ -698,42 +632,12 @@
           <w:numId w:val="2"/>
         </w:numPr>
       </w:pPr>
-      <w:proofErr w:type="spellStart"/>
-      <w:proofErr w:type="gramStart"/>
-      <w:r>
-        <w:t>design_data</w:t>
-      </w:r>
-      <w:proofErr w:type="spellEnd"/>
-      <w:r>
-        <w:t>/</w:t>
-      </w:r>
-      <w:proofErr w:type="spellStart"/>
-      <w:r>
-        <w:t>pcb</w:t>
-      </w:r>
-      <w:proofErr w:type="spellEnd"/>
-      <w:r>
-        <w:t>/</w:t>
-      </w:r>
-      <w:proofErr w:type="spellStart"/>
-      <w:r>
-        <w:t>gerbers</w:t>
-      </w:r>
-      <w:proofErr w:type="spellEnd"/>
-      <w:proofErr w:type="gramEnd"/>
-      <w:r>
-        <w:t>/*</w:t>
+      <w:r>
+        <w:t>design_data/pcb/gerbers/*</w:t>
       </w:r>
       <w:r>
         <w:br/>
-      </w:r>
-      <w:proofErr w:type="spellStart"/>
-      <w:r>
-        <w:t>gerber</w:t>
-      </w:r>
-      <w:proofErr w:type="spellEnd"/>
-      <w:r>
-        <w:t xml:space="preserve"> files, </w:t>
+        <w:t xml:space="preserve">gerber files, </w:t>
       </w:r>
       <w:r>
         <w:t>RS-274-X</w:t>
@@ -769,11 +673,9 @@
           <w:numId w:val="2"/>
         </w:numPr>
       </w:pPr>
-      <w:proofErr w:type="gramStart"/>
       <w:r>
         <w:t>documents/vga_manual.pdf</w:t>
       </w:r>
-      <w:proofErr w:type="gramEnd"/>
       <w:r>
         <w:br/>
         <w:t>This manual (pdf)</w:t>
@@ -825,50 +727,18 @@
     </w:p>
     <w:p>
       <w:r>
-        <w:t xml:space="preserve">If you use a different number of GPIO pins the resistor values have to change. These calculations might help you with that. The impedance of a VGA monitors is 75 Ohms for the colour signals. The Raspberry-Pi has 3.3 volts coming out of the GPIO pins. The VGA colours signal should be 700mV. From that we can calculate what the series resistor should be: </w:t>
-      </w:r>
-      <w:proofErr w:type="spellStart"/>
-      <w:r>
-        <w:t>Rs</w:t>
-      </w:r>
-      <w:proofErr w:type="spellEnd"/>
-      <w:r>
-        <w:t xml:space="preserve"> = 3.3/0.7*75-75 = 278 Ohms. The series resistors are split into 6 values in the ratio of 1:2:4:8:16:32. These values are placed in parallel.</w:t>
-      </w:r>
-    </w:p>
-    <w:p>
-      <w:r>
-        <w:t>1/</w:t>
-      </w:r>
-      <w:proofErr w:type="spellStart"/>
-      <w:r>
-        <w:t>Rs</w:t>
-      </w:r>
-      <w:proofErr w:type="spellEnd"/>
-      <w:r>
-        <w:t xml:space="preserve"> = 1/x + 1/2x + 1/4x + 1/8x + 1/16x + 1/32x   A bit of maths gives us that x = 547 Ohms. Thus officially we need resistor value of 547, 1094, 2189, 4378, 8757, 17514 ohms. But those are difficult to obtain so I rounded down to 500, 1K, 2K, 4K, 8K and 16K. </w:t>
+        <w:t>If you use a different number of GPIO pins the resistor values have to change. These calculations might help you with that. The impedance of a VGA monitors is 75 Ohms for the colour signals. The Raspberry-Pi has 3.3 volts coming out of the GPIO pins. The VGA colours signal should be 700mV. From that we can calculate what the series resistor should be: Rs = 3.3/0.7*75-75 = 278 Ohms. The series resistors are split into 6 values in the ratio of 1:2:4:8:16:32. These values are placed in parallel.</w:t>
+      </w:r>
+    </w:p>
+    <w:p>
+      <w:r>
+        <w:t xml:space="preserve">1/Rs = 1/x + 1/2x + 1/4x + 1/8x + 1/16x + 1/32x   A bit of maths gives us that x = 547 Ohms. Thus officially we need resistor value of 547, 1094, 2189, 4378, 8757, 17514 ohms. But those are difficult to obtain so I rounded down to 500, 1K, 2K, 4K, 8K and 16K. </w:t>
       </w:r>
     </w:p>
     <w:p/>
     <w:p>
       <w:r>
-        <w:t xml:space="preserve">The value of the </w:t>
-      </w:r>
-      <w:proofErr w:type="spellStart"/>
-      <w:r>
-        <w:t>Hsync</w:t>
-      </w:r>
-      <w:proofErr w:type="spellEnd"/>
-      <w:r>
-        <w:t xml:space="preserve"> and </w:t>
-      </w:r>
-      <w:proofErr w:type="spellStart"/>
-      <w:r>
-        <w:t>Vsycn</w:t>
-      </w:r>
-      <w:proofErr w:type="spellEnd"/>
-      <w:r>
-        <w:t xml:space="preserve"> resistors have been determined empirical.</w:t>
+        <w:t>The value of the Hsync and Vsycn resistors have been determined empirical.</w:t>
       </w:r>
     </w:p>
     <w:p>
@@ -938,15 +808,7 @@
         <w:t>GPIO pins</w:t>
       </w:r>
       <w:r>
-        <w:t xml:space="preserve"> left: 22</w:t>
-      </w:r>
-      <w:proofErr w:type="gramStart"/>
-      <w:r>
-        <w:t>..27</w:t>
-      </w:r>
-      <w:proofErr w:type="gramEnd"/>
-      <w:r>
-        <w:t xml:space="preserve">. </w:t>
+        <w:t xml:space="preserve"> left: 22..27. </w:t>
       </w:r>
     </w:p>
     <w:p>
@@ -1101,15 +963,7 @@
     </w:p>
     <w:p>
       <w:r>
-        <w:t xml:space="preserve">Yes, I have been told the change are already </w:t>
-      </w:r>
-      <w:bookmarkStart w:id="0" w:name="_GoBack"/>
-      <w:bookmarkEnd w:id="0"/>
-      <w:r>
-        <w:t>in the latest release</w:t>
-      </w:r>
-      <w:r>
-        <w:t xml:space="preserve">. </w:t>
+        <w:t xml:space="preserve">Yes, I have been told the change are already in the latest release. </w:t>
       </w:r>
     </w:p>
     <w:p>
@@ -1529,15 +1383,7 @@
         <w:t xml:space="preserve">. I used a VGA </w:t>
       </w:r>
       <w:r>
-        <w:t xml:space="preserve">connector from </w:t>
-      </w:r>
-      <w:proofErr w:type="spellStart"/>
-      <w:r>
-        <w:t>Farnell</w:t>
-      </w:r>
-      <w:proofErr w:type="spellEnd"/>
-      <w:r>
-        <w:t>: 2401183</w:t>
+        <w:t>connector from Farnell: 2401183</w:t>
       </w:r>
       <w:r>
         <w:t>.</w:t>
@@ -1617,233 +1463,324 @@
     </w:p>
     <w:p/>
     <w:p>
-      <w:r>
-        <w:t xml:space="preserve">Run </w:t>
-      </w:r>
-      <w:proofErr w:type="spellStart"/>
-      <w:r>
-        <w:t>rpi</w:t>
-      </w:r>
-      <w:proofErr w:type="spellEnd"/>
-      <w:r>
-        <w:t xml:space="preserve">-update. </w:t>
-      </w:r>
-    </w:p>
-    <w:p>
-      <w:r>
+      <w:pPr>
+        <w:rPr>
+          <w:strike/>
+        </w:rPr>
+      </w:pPr>
+      <w:r>
+        <w:rPr>
+          <w:strike/>
+        </w:rPr>
+        <w:t xml:space="preserve">Run rpi-update. </w:t>
+      </w:r>
+    </w:p>
+    <w:p>
+      <w:pPr>
+        <w:rPr>
+          <w:strike/>
+        </w:rPr>
+      </w:pPr>
+      <w:r>
+        <w:rPr>
+          <w:strike/>
+        </w:rPr>
         <w:t xml:space="preserve">Copy </w:t>
       </w:r>
       <w:r>
+        <w:rPr>
+          <w:strike/>
+        </w:rPr>
         <w:t xml:space="preserve">the file </w:t>
       </w:r>
-      <w:proofErr w:type="spellStart"/>
-      <w:r>
-        <w:t>dt</w:t>
-      </w:r>
-      <w:proofErr w:type="spellEnd"/>
-      <w:r>
-        <w:t>-blob-</w:t>
-      </w:r>
-      <w:proofErr w:type="spellStart"/>
-      <w:r>
-        <w:t>dpi.bin</w:t>
-      </w:r>
-      <w:proofErr w:type="spellEnd"/>
-      <w:r>
-        <w:t xml:space="preserve"> to boot partition of </w:t>
-      </w:r>
-      <w:proofErr w:type="spellStart"/>
-      <w:r>
-        <w:t>sdcard</w:t>
-      </w:r>
-      <w:proofErr w:type="spellEnd"/>
-      <w:r>
-        <w:t xml:space="preserve">, renaming it to </w:t>
-      </w:r>
-      <w:proofErr w:type="spellStart"/>
-      <w:r>
-        <w:t>dt-blob.bin</w:t>
-      </w:r>
-      <w:proofErr w:type="spellEnd"/>
-      <w:r>
-        <w:t xml:space="preserve"> </w:t>
-      </w:r>
-    </w:p>
-    <w:p>
-      <w:r>
+      <w:r>
+        <w:rPr>
+          <w:strike/>
+        </w:rPr>
+        <w:t xml:space="preserve">dt-blob-dpi.bin to boot partition of sdcard, renaming it to dt-blob.bin </w:t>
+      </w:r>
+    </w:p>
+    <w:p>
+      <w:pPr>
+        <w:rPr>
+          <w:strike/>
+        </w:rPr>
+      </w:pPr>
+      <w:r>
+        <w:rPr>
+          <w:strike/>
+        </w:rPr>
         <w:t xml:space="preserve">(The file is part </w:t>
       </w:r>
       <w:r>
+        <w:rPr>
+          <w:strike/>
+        </w:rPr>
         <w:t>of the git-hub data</w:t>
       </w:r>
       <w:r>
+        <w:rPr>
+          <w:strike/>
+        </w:rPr>
         <w:t>base download</w:t>
       </w:r>
       <w:r>
-        <w:t xml:space="preserve">: </w:t>
-      </w:r>
-      <w:r>
-        <w:t>setup</w:t>
-      </w:r>
-      <w:r>
-        <w:t>/</w:t>
-      </w:r>
-      <w:proofErr w:type="spellStart"/>
-      <w:r>
-        <w:t>dt</w:t>
-      </w:r>
-      <w:proofErr w:type="spellEnd"/>
-      <w:r>
-        <w:t>-blob-</w:t>
-      </w:r>
-      <w:proofErr w:type="spellStart"/>
-      <w:r>
-        <w:t>dpi.bin</w:t>
-      </w:r>
-      <w:proofErr w:type="spellEnd"/>
-      <w:r>
+        <w:rPr>
+          <w:strike/>
+        </w:rPr>
+        <w:t>: setup/dt-blob-dpi.bin</w:t>
+      </w:r>
+      <w:r>
+        <w:rPr>
+          <w:strike/>
+        </w:rPr>
         <w:t xml:space="preserve">). </w:t>
       </w:r>
     </w:p>
     <w:p>
-      <w:r>
-        <w:t xml:space="preserve">Don’t forget that the </w:t>
-      </w:r>
-      <w:proofErr w:type="spellStart"/>
-      <w:r>
-        <w:t>dt-blob.bin</w:t>
-      </w:r>
-      <w:proofErr w:type="spellEnd"/>
-      <w:r>
-        <w:t xml:space="preserve"> will disable all GPIOs 2-21 for any other use. Thus if you switch back to HDMI you might also want to give the </w:t>
-      </w:r>
-      <w:proofErr w:type="spellStart"/>
-      <w:r>
-        <w:t>dt-blob.bin</w:t>
-      </w:r>
-      <w:proofErr w:type="spellEnd"/>
-      <w:r>
-        <w:t xml:space="preserve"> file a different name.</w:t>
+      <w:pPr>
+        <w:rPr>
+          <w:strike/>
+        </w:rPr>
+      </w:pPr>
+      <w:r>
+        <w:rPr>
+          <w:strike/>
+        </w:rPr>
+        <w:t>Don’t forget that the dt-blob.bin will disable all GPIOs 2-21 for any other use. Thus if you switch back to HDMI you might also want to give the dt-blob.bin file a different name.</w:t>
+      </w:r>
+    </w:p>
+    <w:p>
+      <w:pPr>
+        <w:rPr>
+          <w:strike/>
+        </w:rPr>
+      </w:pPr>
+    </w:p>
+    <w:p>
+      <w:pPr>
+        <w:rPr>
+          <w:strike/>
+        </w:rPr>
+      </w:pPr>
+      <w:r>
+        <w:rPr>
+          <w:strike/>
+        </w:rPr>
+        <w:t xml:space="preserve">Add this to config.txt </w:t>
+      </w:r>
+    </w:p>
+    <w:p>
+      <w:pPr>
+        <w:rPr>
+          <w:strike/>
+        </w:rPr>
+      </w:pPr>
+      <w:r>
+        <w:rPr>
+          <w:strike/>
+        </w:rPr>
+        <w:t xml:space="preserve">enable_dpi_lcd=1 </w:t>
+      </w:r>
+    </w:p>
+    <w:p>
+      <w:pPr>
+        <w:rPr>
+          <w:strike/>
+        </w:rPr>
+      </w:pPr>
+      <w:r>
+        <w:rPr>
+          <w:strike/>
+        </w:rPr>
+        <w:t xml:space="preserve">display_default_lcd=1 </w:t>
+      </w:r>
+    </w:p>
+    <w:p>
+      <w:pPr>
+        <w:rPr>
+          <w:strike/>
+        </w:rPr>
+      </w:pPr>
+    </w:p>
+    <w:p>
+      <w:pPr>
+        <w:rPr>
+          <w:strike/>
+        </w:rPr>
+      </w:pPr>
+      <w:r>
+        <w:rPr>
+          <w:strike/>
+        </w:rPr>
+        <w:t xml:space="preserve">You should now be able to boot with VGA resolution on VGA connector. </w:t>
+      </w:r>
+    </w:p>
+    <w:p>
+      <w:pPr>
+        <w:rPr>
+          <w:strike/>
+        </w:rPr>
+      </w:pPr>
+    </w:p>
+    <w:p>
+      <w:pPr>
+        <w:rPr>
+          <w:strike/>
+        </w:rPr>
+      </w:pPr>
+      <w:r>
+        <w:rPr>
+          <w:strike/>
+        </w:rPr>
+        <w:t xml:space="preserve">You can change resolution with, e.g. </w:t>
+      </w:r>
+    </w:p>
+    <w:p>
+      <w:pPr>
+        <w:rPr>
+          <w:strike/>
+        </w:rPr>
+      </w:pPr>
+      <w:r>
+        <w:rPr>
+          <w:strike/>
+        </w:rPr>
+        <w:t xml:space="preserve">dpi_group=2 </w:t>
+      </w:r>
+    </w:p>
+    <w:p>
+      <w:pPr>
+        <w:rPr>
+          <w:strike/>
+        </w:rPr>
+      </w:pPr>
+      <w:r>
+        <w:rPr>
+          <w:strike/>
+        </w:rPr>
+        <w:t xml:space="preserve">dpi_mode=82 </w:t>
+      </w:r>
+    </w:p>
+    <w:p>
+      <w:pPr>
+        <w:rPr>
+          <w:strike/>
+        </w:rPr>
+      </w:pPr>
+      <w:r>
+        <w:rPr>
+          <w:strike/>
+        </w:rPr>
+        <w:t>(</w:t>
+      </w:r>
+      <w:r>
+        <w:rPr>
+          <w:strike/>
+        </w:rPr>
+        <w:t xml:space="preserve">for 1080p60. </w:t>
+      </w:r>
+      <w:r>
+        <w:rPr>
+          <w:strike/>
+        </w:rPr>
+        <w:t>)</w:t>
+      </w:r>
+    </w:p>
+    <w:p>
+      <w:pPr>
+        <w:rPr>
+          <w:strike/>
+        </w:rPr>
+      </w:pPr>
+    </w:p>
+    <w:p>
+      <w:pPr>
+        <w:rPr>
+          <w:strike/>
+        </w:rPr>
+      </w:pPr>
+      <w:r>
+        <w:rPr>
+          <w:strike/>
+        </w:rPr>
+        <w:t xml:space="preserve">Or: </w:t>
+      </w:r>
+    </w:p>
+    <w:p>
+      <w:pPr>
+        <w:rPr>
+          <w:strike/>
+        </w:rPr>
+      </w:pPr>
+      <w:r>
+        <w:rPr>
+          <w:strike/>
+        </w:rPr>
+        <w:t xml:space="preserve">dpi_group=2 </w:t>
+      </w:r>
+    </w:p>
+    <w:p>
+      <w:pPr>
+        <w:rPr>
+          <w:strike/>
+        </w:rPr>
+      </w:pPr>
+      <w:r>
+        <w:rPr>
+          <w:strike/>
+        </w:rPr>
+        <w:t xml:space="preserve">dpi_mode=86 </w:t>
+      </w:r>
+    </w:p>
+    <w:p>
+      <w:pPr>
+        <w:rPr>
+          <w:strike/>
+        </w:rPr>
+      </w:pPr>
+      <w:r>
+        <w:rPr>
+          <w:strike/>
+        </w:rPr>
+        <w:t>(for 1366x768@60)</w:t>
+      </w:r>
+    </w:p>
+    <w:p>
+      <w:pPr>
+        <w:rPr>
+          <w:strike/>
+        </w:rPr>
+      </w:pPr>
+      <w:r>
+        <w:rPr>
+          <w:strike/>
+        </w:rPr>
+        <w:t xml:space="preserve">You should notice that these settings are identical to the HDMI settings. </w:t>
       </w:r>
     </w:p>
     <w:p/>
     <w:p>
       <w:r>
-        <w:t xml:space="preserve">Add this to config.txt </w:t>
-      </w:r>
-    </w:p>
-    <w:p>
-      <w:proofErr w:type="spellStart"/>
-      <w:r>
-        <w:t>enable_dpi_lcd</w:t>
-      </w:r>
-      <w:proofErr w:type="spellEnd"/>
-      <w:r>
-        <w:t xml:space="preserve">=1 </w:t>
-      </w:r>
-    </w:p>
-    <w:p>
-      <w:proofErr w:type="spellStart"/>
-      <w:r>
-        <w:t>display_default_lcd</w:t>
-      </w:r>
-      <w:proofErr w:type="spellEnd"/>
-      <w:r>
-        <w:t xml:space="preserve">=1 </w:t>
-      </w:r>
+        <w:t>All new operating systems for the Raspberry-Pi now support the VGA adapter. This can change</w:t>
+      </w:r>
+      <w:bookmarkStart w:id="0" w:name="_GoBack"/>
+      <w:bookmarkEnd w:id="0"/>
+      <w:r>
+        <w:t xml:space="preserve"> in small ways in new software versions. For the latest information how to set-up and use the adapter see: </w:t>
+      </w:r>
+    </w:p>
+    <w:p>
+      <w:hyperlink r:id="rId13" w:history="1">
+        <w:r>
+          <w:rPr>
+            <w:rStyle w:val="Hyperlink"/>
+          </w:rPr>
+          <w:t>https://www.raspberrypi.org/forums/viewtopic.php?f=91&amp;t=94424&amp;start=125#p657497</w:t>
+        </w:r>
+      </w:hyperlink>
     </w:p>
     <w:p/>
-    <w:p>
-      <w:r>
-        <w:t xml:space="preserve">You should now be able to boot with VGA resolution on VGA connector. </w:t>
-      </w:r>
-    </w:p>
-    <w:p/>
-    <w:p>
-      <w:r>
-        <w:t xml:space="preserve">You can change resolution with, e.g. </w:t>
-      </w:r>
-    </w:p>
-    <w:p>
-      <w:proofErr w:type="spellStart"/>
-      <w:r>
-        <w:t>dpi_group</w:t>
-      </w:r>
-      <w:proofErr w:type="spellEnd"/>
-      <w:r>
-        <w:t xml:space="preserve">=2 </w:t>
-      </w:r>
-    </w:p>
-    <w:p>
-      <w:proofErr w:type="spellStart"/>
-      <w:r>
-        <w:t>dpi_mode</w:t>
-      </w:r>
-      <w:proofErr w:type="spellEnd"/>
-      <w:r>
-        <w:t xml:space="preserve">=82 </w:t>
-      </w:r>
-    </w:p>
-    <w:p>
-      <w:r>
-        <w:t>(</w:t>
-      </w:r>
-      <w:proofErr w:type="gramStart"/>
-      <w:r>
-        <w:t>for</w:t>
-      </w:r>
-      <w:proofErr w:type="gramEnd"/>
-      <w:r>
-        <w:t xml:space="preserve"> 1080p60. </w:t>
-      </w:r>
-      <w:r>
-        <w:t>)</w:t>
-      </w:r>
-    </w:p>
-    <w:p/>
-    <w:p>
-      <w:r>
-        <w:t xml:space="preserve">Or: </w:t>
-      </w:r>
-    </w:p>
-    <w:p>
-      <w:proofErr w:type="spellStart"/>
-      <w:r>
-        <w:t>dpi_group</w:t>
-      </w:r>
-      <w:proofErr w:type="spellEnd"/>
-      <w:r>
-        <w:t xml:space="preserve">=2 </w:t>
-      </w:r>
-    </w:p>
-    <w:p>
-      <w:proofErr w:type="spellStart"/>
-      <w:r>
-        <w:t>dpi_mode</w:t>
-      </w:r>
-      <w:proofErr w:type="spellEnd"/>
-      <w:r>
-        <w:t xml:space="preserve">=86 </w:t>
-      </w:r>
-    </w:p>
-    <w:p>
-      <w:r>
-        <w:t>(</w:t>
-      </w:r>
-      <w:proofErr w:type="gramStart"/>
-      <w:r>
-        <w:t>for</w:t>
-      </w:r>
-      <w:proofErr w:type="gramEnd"/>
-      <w:r>
-        <w:t xml:space="preserve"> 1366x768@60)</w:t>
-      </w:r>
-    </w:p>
-    <w:p>
-      <w:r>
-        <w:t xml:space="preserve">You should notice that these settings are identical to the HDMI settings. </w:t>
-      </w:r>
-    </w:p>
     <w:p/>
     <w:p>
       <w:r>
@@ -5194,23 +5131,7 @@
     <w:p/>
     <w:p>
       <w:r>
-        <w:t xml:space="preserve">You select the mode using: </w:t>
-      </w:r>
-      <w:proofErr w:type="spellStart"/>
-      <w:r>
-        <w:t>dpi_output_format</w:t>
-      </w:r>
-      <w:proofErr w:type="spellEnd"/>
-      <w:r>
-        <w:t>=X (X in range 1</w:t>
-      </w:r>
-      <w:proofErr w:type="gramStart"/>
-      <w:r>
-        <w:t>..7</w:t>
-      </w:r>
-      <w:proofErr w:type="gramEnd"/>
-      <w:r>
-        <w:t>)</w:t>
+        <w:t>You select the mode using: dpi_output_format=X (X in range 1..7)</w:t>
       </w:r>
     </w:p>
     <w:p>
@@ -5259,13 +5180,8 @@
     </w:p>
     <w:p>
       <w:r>
-        <w:t xml:space="preserve">I have made a colour diagram to indicate where the resistors go as the silkscreen was un readable on my </w:t>
-      </w:r>
-      <w:proofErr w:type="gramStart"/>
-      <w:r>
-        <w:t>PCBs.:</w:t>
-      </w:r>
-      <w:proofErr w:type="gramEnd"/>
+        <w:t>I have made a colour diagram to indicate where the resistors go as the silkscreen was un readable on my PCBs.:</w:t>
+      </w:r>
     </w:p>
     <w:p/>
     <w:p>
@@ -5300,7 +5216,7 @@
                     </pic:cNvPicPr>
                   </pic:nvPicPr>
                   <pic:blipFill>
-                    <a:blip r:embed="rId13" cstate="print">
+                    <a:blip r:embed="rId14" cstate="print">
                       <a:extLst>
                         <a:ext uri="{28A0092B-C50C-407E-A947-70E740481C1C}">
                           <a14:useLocalDpi xmlns:a14="http://schemas.microsoft.com/office/drawing/2010/main" val="0"/>
@@ -5364,7 +5280,7 @@
                     <pic:cNvPicPr/>
                   </pic:nvPicPr>
                   <pic:blipFill>
-                    <a:blip r:embed="rId14" cstate="print">
+                    <a:blip r:embed="rId15" cstate="print">
                       <a:extLst>
                         <a:ext uri="{28A0092B-C50C-407E-A947-70E740481C1C}">
                           <a14:useLocalDpi xmlns:a14="http://schemas.microsoft.com/office/drawing/2010/main" val="0"/>
@@ -5639,25 +5555,7 @@
           <w:highlight w:val="darkGray"/>
         </w:rPr>
         <w:tab/>
-        <w:t>= 80</w:t>
-      </w:r>
-      <w:proofErr w:type="gramStart"/>
-      <w:r>
-        <w:rPr>
-          <w:b/>
-          <w:color w:val="FFFFFF" w:themeColor="background1"/>
-          <w:highlight w:val="darkGray"/>
-        </w:rPr>
-        <w:t>..120</w:t>
-      </w:r>
-      <w:proofErr w:type="gramEnd"/>
-      <w:r>
-        <w:rPr>
-          <w:b/>
-          <w:color w:val="FFFFFF" w:themeColor="background1"/>
-          <w:highlight w:val="darkGray"/>
-        </w:rPr>
-        <w:t xml:space="preserve"> Ohm</w:t>
+        <w:t>= 80..120 Ohm</w:t>
       </w:r>
     </w:p>
     <w:p>
@@ -5828,7 +5726,7 @@
 
 <file path=word/numbering.xml><?xml version="1.0" encoding="utf-8"?>
 <w:numbering xmlns:wpc="http://schemas.microsoft.com/office/word/2010/wordprocessingCanvas" xmlns:mc="http://schemas.openxmlformats.org/markup-compatibility/2006" xmlns:o="urn:schemas-microsoft-com:office:office" xmlns:r="http://schemas.openxmlformats.org/officeDocument/2006/relationships" xmlns:m="http://schemas.openxmlformats.org/officeDocument/2006/math" xmlns:v="urn:schemas-microsoft-com:vml" xmlns:wp14="http://schemas.microsoft.com/office/word/2010/wordprocessingDrawing" xmlns:wp="http://schemas.openxmlformats.org/drawingml/2006/wordprocessingDrawing" xmlns:w10="urn:schemas-microsoft-com:office:word" xmlns:w="http://schemas.openxmlformats.org/wordprocessingml/2006/main" xmlns:w14="http://schemas.microsoft.com/office/word/2010/wordml" xmlns:w15="http://schemas.microsoft.com/office/word/2012/wordml" xmlns:wpg="http://schemas.microsoft.com/office/word/2010/wordprocessingGroup" xmlns:wpi="http://schemas.microsoft.com/office/word/2010/wordprocessingInk" xmlns:wne="http://schemas.microsoft.com/office/word/2006/wordml" xmlns:wps="http://schemas.microsoft.com/office/word/2010/wordprocessingShape" mc:Ignorable="w14 w15 wp14">
-  <w:abstractNum w:abstractNumId="0">
+  <w:abstractNum w:abstractNumId="0" w15:restartNumberingAfterBreak="0">
     <w:nsid w:val="186A5C04"/>
     <w:multiLevelType w:val="hybridMultilevel"/>
     <w:tmpl w:val="8DEAF138"/>
@@ -5941,7 +5839,7 @@
       </w:rPr>
     </w:lvl>
   </w:abstractNum>
-  <w:abstractNum w:abstractNumId="1">
+  <w:abstractNum w:abstractNumId="1" w15:restartNumberingAfterBreak="0">
     <w:nsid w:val="3CDD3538"/>
     <w:multiLevelType w:val="hybridMultilevel"/>
     <w:tmpl w:val="AD260338"/>
@@ -6635,7 +6533,6 @@
     <w:uiPriority w:val="39"/>
     <w:rsid w:val="00B83C67"/>
     <w:tblPr>
-      <w:tblInd w:w="0" w:type="dxa"/>
       <w:tblBorders>
         <w:top w:val="single" w:sz="4" w:space="0" w:color="auto"/>
         <w:left w:val="single" w:sz="4" w:space="0" w:color="auto"/>
@@ -6644,12 +6541,6 @@
         <w:insideH w:val="single" w:sz="4" w:space="0" w:color="auto"/>
         <w:insideV w:val="single" w:sz="4" w:space="0" w:color="auto"/>
       </w:tblBorders>
-      <w:tblCellMar>
-        <w:top w:w="0" w:type="dxa"/>
-        <w:left w:w="108" w:type="dxa"/>
-        <w:bottom w:w="0" w:type="dxa"/>
-        <w:right w:w="108" w:type="dxa"/>
-      </w:tblCellMar>
     </w:tblPr>
   </w:style>
 </w:styles>
@@ -6921,7 +6812,7 @@
 </file>
 
 <file path=customXml/itemProps1.xml><?xml version="1.0" encoding="utf-8"?>
-<ds:datastoreItem xmlns:ds="http://schemas.openxmlformats.org/officeDocument/2006/customXml" ds:itemID="{6ACA39BA-2024-445B-B5EE-79F7325CFC47}">
+<ds:datastoreItem xmlns:ds="http://schemas.openxmlformats.org/officeDocument/2006/customXml" ds:itemID="{3929884D-972E-4564-A6ED-C91A121AF8DA}">
   <ds:schemaRefs>
     <ds:schemaRef ds:uri="http://schemas.openxmlformats.org/officeDocument/2006/bibliography"/>
   </ds:schemaRefs>

</xml_diff>